<commit_message>
installtion file update 1
</commit_message>
<xml_diff>
--- a/Installation Guide.docx
+++ b/Installation Guide.docx
@@ -408,6 +408,42 @@
     <w:p>
       <w:pPr>
         <w:pStyle w:val="ListParagraph"/>
+        <w:numPr>
+          <w:ilvl w:val="0"/>
+          <w:numId w:val="1"/>
+        </w:numPr>
+        <w:rPr>
+          <w:rFonts w:ascii="Times New Roman" w:hAnsi="Times New Roman" w:cs="Times New Roman"/>
+        </w:rPr>
+      </w:pPr>
+      <w:r>
+        <w:rPr>
+          <w:rFonts w:ascii="Times New Roman" w:hAnsi="Times New Roman" w:cs="Times New Roman"/>
+        </w:rPr>
+        <w:t>mongoengine</w:t>
+      </w:r>
+    </w:p>
+    <w:p>
+      <w:pPr>
+        <w:pStyle w:val="ListParagraph"/>
+        <w:numPr>
+          <w:ilvl w:val="0"/>
+          <w:numId w:val="1"/>
+        </w:numPr>
+        <w:rPr>
+          <w:rFonts w:ascii="Times New Roman" w:hAnsi="Times New Roman" w:cs="Times New Roman"/>
+        </w:rPr>
+      </w:pPr>
+      <w:r>
+        <w:rPr>
+          <w:rFonts w:ascii="Times New Roman" w:hAnsi="Times New Roman" w:cs="Times New Roman"/>
+        </w:rPr>
+        <w:t>pymongo</w:t>
+      </w:r>
+    </w:p>
+    <w:p>
+      <w:pPr>
+        <w:pStyle w:val="ListParagraph"/>
         <w:rPr>
           <w:rFonts w:ascii="Times New Roman" w:hAnsi="Times New Roman" w:cs="Times New Roman"/>
         </w:rPr>
@@ -778,6 +814,164 @@
     </w:p>
     <w:p>
       <w:pPr>
+        <w:pStyle w:val="ListParagraph"/>
+        <w:numPr>
+          <w:ilvl w:val="0"/>
+          <w:numId w:val="2"/>
+        </w:numPr>
+        <w:rPr>
+          <w:rFonts w:ascii="Times New Roman" w:hAnsi="Times New Roman" w:cs="Times New Roman"/>
+        </w:rPr>
+      </w:pPr>
+      <w:r>
+        <w:rPr>
+          <w:rFonts w:ascii="Times New Roman" w:hAnsi="Times New Roman" w:cs="Times New Roman"/>
+          <w:b/>
+          <w:bCs/>
+        </w:rPr>
+        <w:t xml:space="preserve">install </w:t>
+      </w:r>
+      <w:r>
+        <w:rPr>
+          <w:rFonts w:ascii="Times New Roman" w:hAnsi="Times New Roman" w:cs="Times New Roman"/>
+          <w:b/>
+          <w:bCs/>
+        </w:rPr>
+        <w:t>pymongo</w:t>
+      </w:r>
+      <w:r>
+        <w:rPr>
+          <w:rFonts w:ascii="Times New Roman" w:hAnsi="Times New Roman" w:cs="Times New Roman"/>
+        </w:rPr>
+        <w:t>:</w:t>
+      </w:r>
+    </w:p>
+    <w:p>
+      <w:pPr>
+        <w:pStyle w:val="ListParagraph"/>
+        <w:numPr>
+          <w:ilvl w:val="1"/>
+          <w:numId w:val="2"/>
+        </w:numPr>
+        <w:rPr>
+          <w:rFonts w:ascii="Times New Roman" w:hAnsi="Times New Roman" w:cs="Times New Roman"/>
+        </w:rPr>
+      </w:pPr>
+      <w:r>
+        <w:rPr>
+          <w:rFonts w:ascii="Times New Roman" w:hAnsi="Times New Roman" w:cs="Times New Roman"/>
+        </w:rPr>
+        <w:t>command:</w:t>
+      </w:r>
+    </w:p>
+    <w:p>
+      <w:pPr>
+        <w:ind w:left="1848"/>
+        <w:rPr>
+          <w:rFonts w:ascii="Times New Roman" w:hAnsi="Times New Roman" w:cs="Times New Roman"/>
+        </w:rPr>
+      </w:pPr>
+      <w:r>
+        <w:rPr>
+          <w:rFonts w:ascii="Times New Roman" w:hAnsi="Times New Roman" w:cs="Times New Roman"/>
+        </w:rPr>
+        <w:t xml:space="preserve">pip install </w:t>
+      </w:r>
+      <w:r>
+        <w:rPr>
+          <w:rFonts w:ascii="Times New Roman" w:hAnsi="Times New Roman" w:cs="Times New Roman"/>
+        </w:rPr>
+        <w:t>pymongo=3.12.3</w:t>
+      </w:r>
+    </w:p>
+    <w:p>
+      <w:pPr>
+        <w:pStyle w:val="ListParagraph"/>
+        <w:numPr>
+          <w:ilvl w:val="0"/>
+          <w:numId w:val="2"/>
+        </w:numPr>
+        <w:rPr>
+          <w:rFonts w:ascii="Times New Roman" w:hAnsi="Times New Roman" w:cs="Times New Roman"/>
+        </w:rPr>
+      </w:pPr>
+      <w:r>
+        <w:rPr>
+          <w:rFonts w:ascii="Times New Roman" w:hAnsi="Times New Roman" w:cs="Times New Roman"/>
+          <w:b/>
+          <w:bCs/>
+        </w:rPr>
+        <w:t xml:space="preserve">install </w:t>
+      </w:r>
+      <w:r>
+        <w:rPr>
+          <w:rFonts w:ascii="Times New Roman" w:hAnsi="Times New Roman" w:cs="Times New Roman"/>
+          <w:b/>
+          <w:bCs/>
+        </w:rPr>
+        <w:t>mongoengine</w:t>
+      </w:r>
+      <w:r>
+        <w:rPr>
+          <w:rFonts w:ascii="Times New Roman" w:hAnsi="Times New Roman" w:cs="Times New Roman"/>
+        </w:rPr>
+        <w:t>:</w:t>
+      </w:r>
+    </w:p>
+    <w:p>
+      <w:pPr>
+        <w:pStyle w:val="ListParagraph"/>
+        <w:numPr>
+          <w:ilvl w:val="1"/>
+          <w:numId w:val="2"/>
+        </w:numPr>
+        <w:rPr>
+          <w:rFonts w:ascii="Times New Roman" w:hAnsi="Times New Roman" w:cs="Times New Roman"/>
+        </w:rPr>
+      </w:pPr>
+      <w:r>
+        <w:rPr>
+          <w:rFonts w:ascii="Times New Roman" w:hAnsi="Times New Roman" w:cs="Times New Roman"/>
+        </w:rPr>
+        <w:t>command:</w:t>
+      </w:r>
+    </w:p>
+    <w:p>
+      <w:pPr>
+        <w:ind w:left="1848"/>
+        <w:rPr>
+          <w:rFonts w:ascii="Times New Roman" w:hAnsi="Times New Roman" w:cs="Times New Roman"/>
+        </w:rPr>
+      </w:pPr>
+      <w:r>
+        <w:rPr>
+          <w:rFonts w:ascii="Times New Roman" w:hAnsi="Times New Roman" w:cs="Times New Roman"/>
+        </w:rPr>
+        <w:t xml:space="preserve">pip install </w:t>
+      </w:r>
+      <w:r>
+        <w:rPr>
+          <w:rFonts w:ascii="Times New Roman" w:hAnsi="Times New Roman" w:cs="Times New Roman"/>
+        </w:rPr>
+        <w:t>mongoengine=0.24.1</w:t>
+      </w:r>
+    </w:p>
+    <w:p>
+      <w:pPr>
+        <w:rPr>
+          <w:rFonts w:ascii="Times New Roman" w:hAnsi="Times New Roman" w:cs="Times New Roman"/>
+        </w:rPr>
+      </w:pPr>
+    </w:p>
+    <w:p>
+      <w:pPr>
+        <w:rPr>
+          <w:rFonts w:ascii="Times New Roman" w:hAnsi="Times New Roman" w:cs="Times New Roman"/>
+        </w:rPr>
+      </w:pPr>
+    </w:p>
+    <w:p>
+      <w:pPr>
         <w:rPr>
           <w:rFonts w:ascii="Times New Roman" w:hAnsi="Times New Roman" w:cs="Times New Roman"/>
         </w:rPr>
@@ -1031,7 +1225,6 @@
         <w:rPr>
           <w:rFonts w:ascii="Times New Roman" w:hAnsi="Times New Roman" w:cs="Times New Roman"/>
         </w:rPr>
-        <w:lastRenderedPageBreak/>
         <w:t xml:space="preserve">In my case </w:t>
       </w:r>
       <w:r>
@@ -1156,6 +1349,7 @@
         <w:rPr>
           <w:rFonts w:ascii="Times New Roman" w:hAnsi="Times New Roman" w:cs="Times New Roman"/>
         </w:rPr>
+        <w:lastRenderedPageBreak/>
         <w:tab/>
       </w:r>
       <w:r>
@@ -1311,7 +1505,6 @@
           <w:sz w:val="24"/>
           <w:szCs w:val="24"/>
         </w:rPr>
-        <w:lastRenderedPageBreak/>
         <w:drawing>
           <wp:inline distT="0" distB="0" distL="0" distR="0" wp14:anchorId="2DBB38FB" wp14:editId="2D41C175">
             <wp:extent cx="5943600" cy="830580"/>
@@ -1479,6 +1672,7 @@
           <w:sz w:val="28"/>
           <w:szCs w:val="28"/>
         </w:rPr>
+        <w:lastRenderedPageBreak/>
         <w:t>How to create collection in database :</w:t>
       </w:r>
     </w:p>
@@ -1718,7 +1912,6 @@
           <w:sz w:val="24"/>
           <w:szCs w:val="24"/>
         </w:rPr>
-        <w:lastRenderedPageBreak/>
         <w:drawing>
           <wp:inline distT="0" distB="0" distL="0" distR="0" wp14:anchorId="349AB6EC" wp14:editId="6CB0D4D7">
             <wp:extent cx="5417820" cy="1988820"/>
@@ -2222,7 +2415,6 @@
           <w:sz w:val="24"/>
           <w:szCs w:val="24"/>
         </w:rPr>
-        <w:lastRenderedPageBreak/>
         <w:drawing>
           <wp:inline distT="0" distB="0" distL="0" distR="0" wp14:anchorId="37FA22A8" wp14:editId="66C7FF16">
             <wp:extent cx="5943600" cy="1546860"/>
@@ -2513,6 +2705,7 @@
           <w:sz w:val="32"/>
           <w:szCs w:val="32"/>
         </w:rPr>
+        <w:lastRenderedPageBreak/>
         <w:drawing>
           <wp:inline distT="0" distB="0" distL="0" distR="0" wp14:anchorId="148FC3C1" wp14:editId="1BE473C2">
             <wp:extent cx="5943600" cy="1521460"/>
@@ -2593,7 +2786,6 @@
           <w:sz w:val="32"/>
           <w:szCs w:val="32"/>
         </w:rPr>
-        <w:lastRenderedPageBreak/>
         <w:drawing>
           <wp:inline distT="0" distB="0" distL="0" distR="0" wp14:anchorId="1F0B60DF" wp14:editId="6AEDCCB9">
             <wp:extent cx="5943600" cy="3495675"/>
@@ -2722,6 +2914,7 @@
           <w:sz w:val="24"/>
           <w:szCs w:val="24"/>
         </w:rPr>
+        <w:lastRenderedPageBreak/>
         <w:drawing>
           <wp:inline distT="0" distB="0" distL="0" distR="0" wp14:anchorId="09921DAC" wp14:editId="02A856CC">
             <wp:extent cx="5943600" cy="2245360"/>
@@ -2810,7 +3003,6 @@
           <w:sz w:val="24"/>
           <w:szCs w:val="24"/>
         </w:rPr>
-        <w:lastRenderedPageBreak/>
         <w:drawing>
           <wp:inline distT="0" distB="0" distL="0" distR="0" wp14:anchorId="2B4EC4F2" wp14:editId="591DBCBD">
             <wp:extent cx="5943600" cy="3055620"/>
@@ -2978,6 +3170,7 @@
           <w:sz w:val="24"/>
           <w:szCs w:val="24"/>
         </w:rPr>
+        <w:lastRenderedPageBreak/>
         <w:drawing>
           <wp:inline distT="0" distB="0" distL="0" distR="0" wp14:anchorId="0B48A49D" wp14:editId="6DDC5DB6">
             <wp:extent cx="6309360" cy="1623060"/>
@@ -5115,6 +5308,7 @@
     <w:rsid w:val="00013DE2"/>
     <w:rsid w:val="001E6933"/>
     <w:rsid w:val="007D797B"/>
+    <w:rsid w:val="008C65C6"/>
     <w:rsid w:val="00F95AE3"/>
   </w:rsids>
   <m:mathPr>

</xml_diff>